<commit_message>
added to the process doc
</commit_message>
<xml_diff>
--- a/process_document.docx
+++ b/process_document.docx
@@ -203,6 +203,9 @@
     <w:p/>
     <w:p>
       <w:r>
+        <w:rPr>
+          <w:noProof/>
+        </w:rPr>
         <w:drawing>
           <wp:inline distT="0" distB="0" distL="0" distR="0" wp14:anchorId="4DF022C4" wp14:editId="29419C2A">
             <wp:extent cx="5943600" cy="1414145"/>
@@ -242,6 +245,9 @@
     </w:p>
     <w:p>
       <w:r>
+        <w:rPr>
+          <w:noProof/>
+        </w:rPr>
         <w:drawing>
           <wp:inline distT="0" distB="0" distL="0" distR="0" wp14:anchorId="026D1717" wp14:editId="4F964F8F">
             <wp:extent cx="5943600" cy="2564130"/>
@@ -298,6 +304,9 @@
     <w:p/>
     <w:p>
       <w:r>
+        <w:rPr>
+          <w:noProof/>
+        </w:rPr>
         <w:drawing>
           <wp:inline distT="0" distB="0" distL="0" distR="0" wp14:anchorId="6CF775EB" wp14:editId="22905D4A">
             <wp:extent cx="5943600" cy="1564005"/>
@@ -337,6 +346,9 @@
     </w:p>
     <w:p>
       <w:r>
+        <w:rPr>
+          <w:noProof/>
+        </w:rPr>
         <w:lastRenderedPageBreak/>
         <w:drawing>
           <wp:inline distT="0" distB="0" distL="0" distR="0" wp14:anchorId="7167676D" wp14:editId="6FF5E528">
@@ -392,6 +404,9 @@
     </w:p>
     <w:p>
       <w:r>
+        <w:rPr>
+          <w:noProof/>
+        </w:rPr>
         <w:drawing>
           <wp:inline distT="0" distB="0" distL="0" distR="0" wp14:anchorId="21D0E378" wp14:editId="6E991905">
             <wp:extent cx="5943600" cy="1512570"/>
@@ -431,6 +446,9 @@
     </w:p>
     <w:p>
       <w:r>
+        <w:rPr>
+          <w:noProof/>
+        </w:rPr>
         <w:drawing>
           <wp:inline distT="0" distB="0" distL="0" distR="0" wp14:anchorId="35DE3ED9" wp14:editId="4BB6C4CD">
             <wp:extent cx="4083563" cy="2434432"/>
@@ -489,6 +507,9 @@
     </w:p>
     <w:p>
       <w:r>
+        <w:rPr>
+          <w:noProof/>
+        </w:rPr>
         <w:drawing>
           <wp:inline distT="0" distB="0" distL="0" distR="0" wp14:anchorId="248556FB" wp14:editId="3B9B59A5">
             <wp:extent cx="5753142" cy="2152666"/>
@@ -543,6 +564,9 @@
     </w:p>
     <w:p>
       <w:r>
+        <w:rPr>
+          <w:noProof/>
+        </w:rPr>
         <w:drawing>
           <wp:inline distT="0" distB="0" distL="0" distR="0" wp14:anchorId="41A62085" wp14:editId="0E549081">
             <wp:extent cx="5943600" cy="1301115"/>
@@ -597,6 +621,9 @@
     </w:p>
     <w:p>
       <w:r>
+        <w:rPr>
+          <w:noProof/>
+        </w:rPr>
         <w:drawing>
           <wp:inline distT="0" distB="0" distL="0" distR="0" wp14:anchorId="05F07B29" wp14:editId="7D0FB0D9">
             <wp:extent cx="5943600" cy="2367915"/>
@@ -635,6 +662,337 @@
       </w:r>
     </w:p>
     <w:p/>
+    <w:p/>
+    <w:p>
+      <w:r>
+        <w:br w:type="page"/>
+      </w:r>
+    </w:p>
+    <w:p>
+      <w:pPr>
+        <w:rPr>
+          <w:b/>
+          <w:bCs/>
+        </w:rPr>
+      </w:pPr>
+      <w:r>
+        <w:rPr>
+          <w:b/>
+          <w:bCs/>
+        </w:rPr>
+        <w:lastRenderedPageBreak/>
+        <w:t>Table Storage Screenshots:</w:t>
+      </w:r>
+    </w:p>
+    <w:p>
+      <w:r>
+        <w:rPr>
+          <w:noProof/>
+        </w:rPr>
+        <w:drawing>
+          <wp:inline distT="0" distB="0" distL="0" distR="0" wp14:anchorId="14D11534" wp14:editId="34272044">
+            <wp:extent cx="5943600" cy="2894965"/>
+            <wp:effectExtent l="0" t="0" r="0" b="635"/>
+            <wp:docPr id="327013986" name="Picture 1" descr="A screenshot of a computer&#10;&#10;AI-generated content may be incorrect."/>
+            <wp:cNvGraphicFramePr>
+              <a:graphicFrameLocks xmlns:a="http://schemas.openxmlformats.org/drawingml/2006/main" noChangeAspect="1"/>
+            </wp:cNvGraphicFramePr>
+            <a:graphic xmlns:a="http://schemas.openxmlformats.org/drawingml/2006/main">
+              <a:graphicData uri="http://schemas.openxmlformats.org/drawingml/2006/picture">
+                <pic:pic xmlns:pic="http://schemas.openxmlformats.org/drawingml/2006/picture">
+                  <pic:nvPicPr>
+                    <pic:cNvPr id="327013986" name="Picture 1" descr="A screenshot of a computer&#10;&#10;AI-generated content may be incorrect."/>
+                    <pic:cNvPicPr/>
+                  </pic:nvPicPr>
+                  <pic:blipFill>
+                    <a:blip r:embed="rId15"/>
+                    <a:stretch>
+                      <a:fillRect/>
+                    </a:stretch>
+                  </pic:blipFill>
+                  <pic:spPr>
+                    <a:xfrm>
+                      <a:off x="0" y="0"/>
+                      <a:ext cx="5943600" cy="2894965"/>
+                    </a:xfrm>
+                    <a:prstGeom prst="rect">
+                      <a:avLst/>
+                    </a:prstGeom>
+                  </pic:spPr>
+                </pic:pic>
+              </a:graphicData>
+            </a:graphic>
+          </wp:inline>
+        </w:drawing>
+      </w:r>
+    </w:p>
+    <w:p>
+      <w:r>
+        <w:rPr>
+          <w:noProof/>
+        </w:rPr>
+        <w:drawing>
+          <wp:inline distT="0" distB="0" distL="0" distR="0" wp14:anchorId="5C0DA944" wp14:editId="13238A5F">
+            <wp:extent cx="5943600" cy="2698750"/>
+            <wp:effectExtent l="0" t="0" r="0" b="6350"/>
+            <wp:docPr id="1805823706" name="Picture 1" descr="A screenshot of a computer&#10;&#10;AI-generated content may be incorrect."/>
+            <wp:cNvGraphicFramePr>
+              <a:graphicFrameLocks xmlns:a="http://schemas.openxmlformats.org/drawingml/2006/main" noChangeAspect="1"/>
+            </wp:cNvGraphicFramePr>
+            <a:graphic xmlns:a="http://schemas.openxmlformats.org/drawingml/2006/main">
+              <a:graphicData uri="http://schemas.openxmlformats.org/drawingml/2006/picture">
+                <pic:pic xmlns:pic="http://schemas.openxmlformats.org/drawingml/2006/picture">
+                  <pic:nvPicPr>
+                    <pic:cNvPr id="1805823706" name="Picture 1" descr="A screenshot of a computer&#10;&#10;AI-generated content may be incorrect."/>
+                    <pic:cNvPicPr/>
+                  </pic:nvPicPr>
+                  <pic:blipFill>
+                    <a:blip r:embed="rId16"/>
+                    <a:stretch>
+                      <a:fillRect/>
+                    </a:stretch>
+                  </pic:blipFill>
+                  <pic:spPr>
+                    <a:xfrm>
+                      <a:off x="0" y="0"/>
+                      <a:ext cx="5943600" cy="2698750"/>
+                    </a:xfrm>
+                    <a:prstGeom prst="rect">
+                      <a:avLst/>
+                    </a:prstGeom>
+                  </pic:spPr>
+                </pic:pic>
+              </a:graphicData>
+            </a:graphic>
+          </wp:inline>
+        </w:drawing>
+      </w:r>
+    </w:p>
+    <w:p>
+      <w:r>
+        <w:rPr>
+          <w:noProof/>
+        </w:rPr>
+        <w:lastRenderedPageBreak/>
+        <w:drawing>
+          <wp:inline distT="0" distB="0" distL="0" distR="0" wp14:anchorId="55800ADE" wp14:editId="2C2DD4DF">
+            <wp:extent cx="5943600" cy="2421255"/>
+            <wp:effectExtent l="0" t="0" r="0" b="0"/>
+            <wp:docPr id="532009575" name="Picture 1" descr="A screenshot of a computer&#10;&#10;AI-generated content may be incorrect."/>
+            <wp:cNvGraphicFramePr>
+              <a:graphicFrameLocks xmlns:a="http://schemas.openxmlformats.org/drawingml/2006/main" noChangeAspect="1"/>
+            </wp:cNvGraphicFramePr>
+            <a:graphic xmlns:a="http://schemas.openxmlformats.org/drawingml/2006/main">
+              <a:graphicData uri="http://schemas.openxmlformats.org/drawingml/2006/picture">
+                <pic:pic xmlns:pic="http://schemas.openxmlformats.org/drawingml/2006/picture">
+                  <pic:nvPicPr>
+                    <pic:cNvPr id="532009575" name="Picture 1" descr="A screenshot of a computer&#10;&#10;AI-generated content may be incorrect."/>
+                    <pic:cNvPicPr/>
+                  </pic:nvPicPr>
+                  <pic:blipFill>
+                    <a:blip r:embed="rId17"/>
+                    <a:stretch>
+                      <a:fillRect/>
+                    </a:stretch>
+                  </pic:blipFill>
+                  <pic:spPr>
+                    <a:xfrm>
+                      <a:off x="0" y="0"/>
+                      <a:ext cx="5943600" cy="2421255"/>
+                    </a:xfrm>
+                    <a:prstGeom prst="rect">
+                      <a:avLst/>
+                    </a:prstGeom>
+                  </pic:spPr>
+                </pic:pic>
+              </a:graphicData>
+            </a:graphic>
+          </wp:inline>
+        </w:drawing>
+      </w:r>
+    </w:p>
+    <w:p/>
+    <w:p>
+      <w:pPr>
+        <w:rPr>
+          <w:b/>
+          <w:bCs/>
+        </w:rPr>
+      </w:pPr>
+      <w:r>
+        <w:rPr>
+          <w:b/>
+          <w:bCs/>
+        </w:rPr>
+        <w:t>Blob Storage Screenshots:</w:t>
+      </w:r>
+    </w:p>
+    <w:p>
+      <w:r>
+        <w:rPr>
+          <w:noProof/>
+        </w:rPr>
+        <w:drawing>
+          <wp:inline distT="0" distB="0" distL="0" distR="0" wp14:anchorId="754C29E7" wp14:editId="7EF5038B">
+            <wp:extent cx="5943600" cy="2959100"/>
+            <wp:effectExtent l="0" t="0" r="0" b="0"/>
+            <wp:docPr id="713600874" name="Picture 1" descr="A computer screen with a blue and white screen&#10;&#10;AI-generated content may be incorrect."/>
+            <wp:cNvGraphicFramePr>
+              <a:graphicFrameLocks xmlns:a="http://schemas.openxmlformats.org/drawingml/2006/main" noChangeAspect="1"/>
+            </wp:cNvGraphicFramePr>
+            <a:graphic xmlns:a="http://schemas.openxmlformats.org/drawingml/2006/main">
+              <a:graphicData uri="http://schemas.openxmlformats.org/drawingml/2006/picture">
+                <pic:pic xmlns:pic="http://schemas.openxmlformats.org/drawingml/2006/picture">
+                  <pic:nvPicPr>
+                    <pic:cNvPr id="713600874" name="Picture 1" descr="A computer screen with a blue and white screen&#10;&#10;AI-generated content may be incorrect."/>
+                    <pic:cNvPicPr/>
+                  </pic:nvPicPr>
+                  <pic:blipFill>
+                    <a:blip r:embed="rId18"/>
+                    <a:stretch>
+                      <a:fillRect/>
+                    </a:stretch>
+                  </pic:blipFill>
+                  <pic:spPr>
+                    <a:xfrm>
+                      <a:off x="0" y="0"/>
+                      <a:ext cx="5943600" cy="2959100"/>
+                    </a:xfrm>
+                    <a:prstGeom prst="rect">
+                      <a:avLst/>
+                    </a:prstGeom>
+                  </pic:spPr>
+                </pic:pic>
+              </a:graphicData>
+            </a:graphic>
+          </wp:inline>
+        </w:drawing>
+      </w:r>
+    </w:p>
+    <w:p/>
+    <w:p/>
+    <w:p/>
+    <w:p/>
+    <w:p/>
+    <w:p/>
+    <w:p/>
+    <w:p>
+      <w:pPr>
+        <w:rPr>
+          <w:b/>
+          <w:bCs/>
+        </w:rPr>
+      </w:pPr>
+      <w:r>
+        <w:rPr>
+          <w:b/>
+          <w:bCs/>
+        </w:rPr>
+        <w:lastRenderedPageBreak/>
+        <w:t>Queues screenshots:</w:t>
+      </w:r>
+    </w:p>
+    <w:p>
+      <w:r>
+        <w:rPr>
+          <w:noProof/>
+        </w:rPr>
+        <w:drawing>
+          <wp:inline distT="0" distB="0" distL="0" distR="0" wp14:anchorId="758FDD44" wp14:editId="2B2873FD">
+            <wp:extent cx="5943600" cy="2819400"/>
+            <wp:effectExtent l="0" t="0" r="0" b="0"/>
+            <wp:docPr id="2054684381" name="Picture 1" descr="A screenshot of a computer&#10;&#10;AI-generated content may be incorrect."/>
+            <wp:cNvGraphicFramePr>
+              <a:graphicFrameLocks xmlns:a="http://schemas.openxmlformats.org/drawingml/2006/main" noChangeAspect="1"/>
+            </wp:cNvGraphicFramePr>
+            <a:graphic xmlns:a="http://schemas.openxmlformats.org/drawingml/2006/main">
+              <a:graphicData uri="http://schemas.openxmlformats.org/drawingml/2006/picture">
+                <pic:pic xmlns:pic="http://schemas.openxmlformats.org/drawingml/2006/picture">
+                  <pic:nvPicPr>
+                    <pic:cNvPr id="2054684381" name="Picture 1" descr="A screenshot of a computer&#10;&#10;AI-generated content may be incorrect."/>
+                    <pic:cNvPicPr/>
+                  </pic:nvPicPr>
+                  <pic:blipFill>
+                    <a:blip r:embed="rId19"/>
+                    <a:stretch>
+                      <a:fillRect/>
+                    </a:stretch>
+                  </pic:blipFill>
+                  <pic:spPr>
+                    <a:xfrm>
+                      <a:off x="0" y="0"/>
+                      <a:ext cx="5943600" cy="2819400"/>
+                    </a:xfrm>
+                    <a:prstGeom prst="rect">
+                      <a:avLst/>
+                    </a:prstGeom>
+                  </pic:spPr>
+                </pic:pic>
+              </a:graphicData>
+            </a:graphic>
+          </wp:inline>
+        </w:drawing>
+      </w:r>
+    </w:p>
+    <w:p>
+      <w:pPr>
+        <w:rPr>
+          <w:b/>
+          <w:bCs/>
+        </w:rPr>
+      </w:pPr>
+      <w:r>
+        <w:rPr>
+          <w:b/>
+          <w:bCs/>
+        </w:rPr>
+        <w:t>File Upload/File Service screenshots:</w:t>
+      </w:r>
+    </w:p>
+    <w:p/>
+    <w:p>
+      <w:r>
+        <w:rPr>
+          <w:noProof/>
+        </w:rPr>
+        <w:drawing>
+          <wp:inline distT="0" distB="0" distL="0" distR="0" wp14:anchorId="49F6752B" wp14:editId="0EF9DEAC">
+            <wp:extent cx="5943600" cy="3044190"/>
+            <wp:effectExtent l="0" t="0" r="0" b="3810"/>
+            <wp:docPr id="1658116880" name="Picture 1" descr="A screenshot of a computer&#10;&#10;AI-generated content may be incorrect."/>
+            <wp:cNvGraphicFramePr>
+              <a:graphicFrameLocks xmlns:a="http://schemas.openxmlformats.org/drawingml/2006/main" noChangeAspect="1"/>
+            </wp:cNvGraphicFramePr>
+            <a:graphic xmlns:a="http://schemas.openxmlformats.org/drawingml/2006/main">
+              <a:graphicData uri="http://schemas.openxmlformats.org/drawingml/2006/picture">
+                <pic:pic xmlns:pic="http://schemas.openxmlformats.org/drawingml/2006/picture">
+                  <pic:nvPicPr>
+                    <pic:cNvPr id="1658116880" name="Picture 1" descr="A screenshot of a computer&#10;&#10;AI-generated content may be incorrect."/>
+                    <pic:cNvPicPr/>
+                  </pic:nvPicPr>
+                  <pic:blipFill>
+                    <a:blip r:embed="rId20"/>
+                    <a:stretch>
+                      <a:fillRect/>
+                    </a:stretch>
+                  </pic:blipFill>
+                  <pic:spPr>
+                    <a:xfrm>
+                      <a:off x="0" y="0"/>
+                      <a:ext cx="5943600" cy="3044190"/>
+                    </a:xfrm>
+                    <a:prstGeom prst="rect">
+                      <a:avLst/>
+                    </a:prstGeom>
+                  </pic:spPr>
+                </pic:pic>
+              </a:graphicData>
+            </a:graphic>
+          </wp:inline>
+        </w:drawing>
+      </w:r>
+    </w:p>
+    <w:p/>
     <w:p>
       <w:r>
         <w:br w:type="page"/>
@@ -663,84 +1021,70 @@
     </w:p>
     <w:p>
       <w:pPr>
-        <w:pStyle w:val="ListParagraph"/>
-        <w:numPr>
-          <w:ilvl w:val="0"/>
-          <w:numId w:val="2"/>
-        </w:numPr>
-      </w:pPr>
-      <w:r>
-        <w:t>Azure event hubs</w:t>
-      </w:r>
-    </w:p>
-    <w:p>
-      <w:pPr>
-        <w:pStyle w:val="ListParagraph"/>
-        <w:ind w:left="1080"/>
-      </w:pPr>
-    </w:p>
-    <w:p>
-      <w:pPr>
-        <w:pStyle w:val="ListParagraph"/>
-        <w:ind w:left="1080"/>
-        <w:rPr>
-          <w:rFonts w:ascii="Arial" w:hAnsi="Arial" w:cs="Arial"/>
-          <w:b/>
-          <w:bCs/>
-          <w:lang w:val="en-US"/>
-        </w:rPr>
-      </w:pPr>
-      <w:r>
-        <w:rPr>
-          <w:rFonts w:ascii="Arial" w:hAnsi="Arial" w:cs="Arial"/>
-          <w:b/>
-          <w:bCs/>
+        <w:rPr>
+          <w:rFonts w:ascii="Arial" w:hAnsi="Arial" w:cs="Arial"/>
+          <w:sz w:val="24"/>
+          <w:szCs w:val="24"/>
+          <w:lang w:val="en-US"/>
+        </w:rPr>
+      </w:pPr>
+      <w:r>
+        <w:rPr>
+          <w:rFonts w:ascii="Arial" w:hAnsi="Arial" w:cs="Arial"/>
+          <w:sz w:val="24"/>
+          <w:szCs w:val="24"/>
+          <w:lang w:val="en-US"/>
+        </w:rPr>
+        <w:t>1. Azure Event Hubs</w:t>
+      </w:r>
+    </w:p>
+    <w:p>
+      <w:pPr>
+        <w:rPr>
+          <w:rFonts w:ascii="Arial" w:hAnsi="Arial" w:cs="Arial"/>
+          <w:sz w:val="24"/>
+          <w:szCs w:val="24"/>
+          <w:lang w:val="en-US"/>
+        </w:rPr>
+      </w:pPr>
+      <w:r>
+        <w:rPr>
+          <w:rFonts w:ascii="Arial" w:hAnsi="Arial" w:cs="Arial"/>
+          <w:b/>
+          <w:bCs/>
+          <w:sz w:val="24"/>
+          <w:szCs w:val="24"/>
           <w:lang w:val="en-US"/>
         </w:rPr>
         <w:t>Description:</w:t>
       </w:r>
-    </w:p>
-    <w:p>
-      <w:pPr>
-        <w:pStyle w:val="ListParagraph"/>
-        <w:ind w:left="1080"/>
-        <w:rPr>
-          <w:rFonts w:ascii="Arial" w:hAnsi="Arial" w:cs="Arial"/>
-          <w:lang w:val="en-US"/>
-        </w:rPr>
-      </w:pPr>
-      <w:r>
-        <w:rPr>
-          <w:rFonts w:ascii="Arial" w:hAnsi="Arial" w:cs="Arial"/>
-          <w:lang w:val="en-US"/>
-        </w:rPr>
-        <w:t>Azure Event Hubs is a real-time data streaming service designed to capture and process millions of events per second. It’s often described as a “front door” for event data, because it can ingest continuous streams of information from applications, sensors, or user actions, and then make those events immediately available for analytics or processing. In a retail scenario, every customer action—like placing an order, checking inventory, or updating account details—can be turned into an event that Event Hubs processes instantly.</w:t>
-      </w:r>
-    </w:p>
-    <w:p>
-      <w:pPr>
-        <w:pStyle w:val="ListParagraph"/>
-        <w:ind w:left="1080"/>
-        <w:rPr>
-          <w:rFonts w:ascii="Arial" w:hAnsi="Arial" w:cs="Arial"/>
-          <w:lang w:val="en-US"/>
-        </w:rPr>
-      </w:pPr>
-    </w:p>
-    <w:p>
-      <w:pPr>
-        <w:pStyle w:val="ListParagraph"/>
-        <w:ind w:left="1080"/>
-        <w:rPr>
-          <w:rFonts w:ascii="Arial" w:hAnsi="Arial" w:cs="Arial"/>
-          <w:lang w:val="en-US"/>
-        </w:rPr>
-      </w:pPr>
-      <w:r>
-        <w:rPr>
-          <w:rFonts w:ascii="Arial" w:hAnsi="Arial" w:cs="Arial"/>
-          <w:b/>
-          <w:bCs/>
+      <w:r>
+        <w:rPr>
+          <w:rFonts w:ascii="Arial" w:hAnsi="Arial" w:cs="Arial"/>
+          <w:sz w:val="24"/>
+          <w:szCs w:val="24"/>
+          <w:lang w:val="en-US"/>
+        </w:rPr>
+        <w:br/>
+        <w:t>Azure Event Hubs is a real-time data streaming service that can capture and handle millions of events per second (Microsoft Docs, 2024a). It acts as the main entry point for event data, receiving continuous streams from applications, sensors, or user interactions, and then making that data immediately available for analysis or processing (Microsoft Docs, 2024b). In a retail example, every customer action such as placing an order, checking stock, or updating profile details can be turned into an event that Event Hubs processes right away (Azure Architecture Center, 2024).</w:t>
+      </w:r>
+    </w:p>
+    <w:p>
+      <w:pPr>
+        <w:rPr>
+          <w:rFonts w:ascii="Arial" w:hAnsi="Arial" w:cs="Arial"/>
+          <w:sz w:val="24"/>
+          <w:szCs w:val="24"/>
+          <w:lang w:val="en-US"/>
+        </w:rPr>
+      </w:pPr>
+      <w:r>
+        <w:rPr>
+          <w:rFonts w:ascii="Arial" w:hAnsi="Arial" w:cs="Arial"/>
+          <w:b/>
+          <w:bCs/>
+          <w:sz w:val="24"/>
+          <w:szCs w:val="24"/>
           <w:lang w:val="en-US"/>
         </w:rPr>
         <w:t>Mechanism:</w:t>
@@ -748,26 +1092,19 @@
       <w:r>
         <w:rPr>
           <w:rFonts w:ascii="Arial" w:hAnsi="Arial" w:cs="Arial"/>
+          <w:sz w:val="24"/>
+          <w:szCs w:val="24"/>
           <w:lang w:val="en-US"/>
         </w:rPr>
         <w:br/>
-        <w:t xml:space="preserve">When a customer performs an action in the ABC Retail app, such as creating an order, a small message describing the event (for example, </w:t>
-      </w:r>
-      <w:r>
-        <w:rPr>
-          <w:rFonts w:ascii="Arial" w:hAnsi="Arial" w:cs="Arial"/>
-          <w:i/>
-          <w:iCs/>
-          <w:lang w:val="en-US"/>
-        </w:rPr>
-        <w:t>“</w:t>
+        <w:t>When a customer takes an action in the ABC Retail app, such as creating an order, a small message describing the event (for example, “</w:t>
       </w:r>
       <w:proofErr w:type="spellStart"/>
       <w:r>
         <w:rPr>
           <w:rFonts w:ascii="Arial" w:hAnsi="Arial" w:cs="Arial"/>
-          <w:i/>
-          <w:iCs/>
+          <w:sz w:val="24"/>
+          <w:szCs w:val="24"/>
           <w:lang w:val="en-US"/>
         </w:rPr>
         <w:t>OrderCreated</w:t>
@@ -776,34 +1113,18 @@
       <w:r>
         <w:rPr>
           <w:rFonts w:ascii="Arial" w:hAnsi="Arial" w:cs="Arial"/>
-          <w:i/>
-          <w:iCs/>
-          <w:lang w:val="en-US"/>
-        </w:rPr>
-        <w:t>”</w:t>
-      </w:r>
-      <w:r>
-        <w:rPr>
-          <w:rFonts w:ascii="Arial" w:hAnsi="Arial" w:cs="Arial"/>
-          <w:lang w:val="en-US"/>
-        </w:rPr>
-        <w:t xml:space="preserve"> or </w:t>
-      </w:r>
-      <w:r>
-        <w:rPr>
-          <w:rFonts w:ascii="Arial" w:hAnsi="Arial" w:cs="Arial"/>
-          <w:i/>
-          <w:iCs/>
-          <w:lang w:val="en-US"/>
-        </w:rPr>
-        <w:t>“</w:t>
+          <w:sz w:val="24"/>
+          <w:szCs w:val="24"/>
+          <w:lang w:val="en-US"/>
+        </w:rPr>
+        <w:t>” or “</w:t>
       </w:r>
       <w:proofErr w:type="spellStart"/>
       <w:r>
         <w:rPr>
           <w:rFonts w:ascii="Arial" w:hAnsi="Arial" w:cs="Arial"/>
-          <w:i/>
-          <w:iCs/>
+          <w:sz w:val="24"/>
+          <w:szCs w:val="24"/>
           <w:lang w:val="en-US"/>
         </w:rPr>
         <w:t>OrderUpdated</w:t>
@@ -812,44 +1133,29 @@
       <w:r>
         <w:rPr>
           <w:rFonts w:ascii="Arial" w:hAnsi="Arial" w:cs="Arial"/>
-          <w:i/>
-          <w:iCs/>
-          <w:lang w:val="en-US"/>
-        </w:rPr>
-        <w:t>”</w:t>
-      </w:r>
-      <w:r>
-        <w:rPr>
-          <w:rFonts w:ascii="Arial" w:hAnsi="Arial" w:cs="Arial"/>
-          <w:lang w:val="en-US"/>
-        </w:rPr>
-        <w:t>) is sent to Azure Event Hubs. Event Hubs then streams this event to consumers, such as Azure Stream Analytics or a reporting dashboard. These connected services can process the data in real time, identify trends, or trigger alerts. For instance, if there’s a sudden increase in orders for a product, Event Hubs ensures that this information is instantly visible to administrators or linked systems without slowing down the app.</w:t>
-      </w:r>
-    </w:p>
-    <w:p>
-      <w:pPr>
-        <w:pStyle w:val="ListParagraph"/>
-        <w:ind w:left="1080"/>
-        <w:rPr>
-          <w:rFonts w:ascii="Arial" w:hAnsi="Arial" w:cs="Arial"/>
-          <w:lang w:val="en-US"/>
-        </w:rPr>
-      </w:pPr>
-    </w:p>
-    <w:p>
-      <w:pPr>
-        <w:pStyle w:val="ListParagraph"/>
-        <w:ind w:left="1080"/>
-        <w:rPr>
-          <w:rFonts w:ascii="Arial" w:hAnsi="Arial" w:cs="Arial"/>
-          <w:lang w:val="en-US"/>
-        </w:rPr>
-      </w:pPr>
-      <w:r>
-        <w:rPr>
-          <w:rFonts w:ascii="Arial" w:hAnsi="Arial" w:cs="Arial"/>
-          <w:b/>
-          <w:bCs/>
+          <w:sz w:val="24"/>
+          <w:szCs w:val="24"/>
+          <w:lang w:val="en-US"/>
+        </w:rPr>
+        <w:t>”) is sent to Azure Event Hubs. Event Hubs then streams the event to other services, such as Azure Stream Analytics or reporting dashboards (Microsoft Docs, 2024a). These connected services can process the data in real time, detect patterns, or trigger alerts. If there is a sudden rise in orders for a product, Event Hubs ensures that this trend is visible instantly to administrators or linked systems, all without slowing down the application (Microsoft Docs, 2024b).</w:t>
+      </w:r>
+    </w:p>
+    <w:p>
+      <w:pPr>
+        <w:rPr>
+          <w:rFonts w:ascii="Arial" w:hAnsi="Arial" w:cs="Arial"/>
+          <w:sz w:val="24"/>
+          <w:szCs w:val="24"/>
+          <w:lang w:val="en-US"/>
+        </w:rPr>
+      </w:pPr>
+      <w:r>
+        <w:rPr>
+          <w:rFonts w:ascii="Arial" w:hAnsi="Arial" w:cs="Arial"/>
+          <w:b/>
+          <w:bCs/>
+          <w:sz w:val="24"/>
+          <w:szCs w:val="24"/>
           <w:lang w:val="en-US"/>
         </w:rPr>
         <w:t>How it adds value to users:</w:t>
@@ -857,75 +1163,59 @@
       <w:r>
         <w:rPr>
           <w:rFonts w:ascii="Arial" w:hAnsi="Arial" w:cs="Arial"/>
+          <w:sz w:val="24"/>
+          <w:szCs w:val="24"/>
           <w:lang w:val="en-US"/>
         </w:rPr>
         <w:br/>
-        <w:t xml:space="preserve">The biggest advantage for customers is </w:t>
-      </w:r>
-      <w:r>
-        <w:rPr>
-          <w:rFonts w:ascii="Arial" w:hAnsi="Arial" w:cs="Arial"/>
-          <w:b/>
-          <w:bCs/>
-          <w:lang w:val="en-US"/>
-        </w:rPr>
-        <w:t>real-time responsiveness</w:t>
-      </w:r>
-      <w:r>
-        <w:rPr>
-          <w:rFonts w:ascii="Arial" w:hAnsi="Arial" w:cs="Arial"/>
-          <w:lang w:val="en-US"/>
-        </w:rPr>
-        <w:t>. They receive immediate feedback when they place an order—such as instant confirmation messages or updated stock levels—because the system processes data as it arrives. Event Hubs also improves reliability by managing spikes in traffic smoothly, ensuring that the experience remains consistent even during peak shopping times. Beyond this, businesses can use the live event data to anticipate customer needs, personalize recommendations, and quickly detect problems. In other words, Event Hubs helps make the app feel faster, smarter, and more attentive to each customer’s actions.</w:t>
-      </w:r>
-    </w:p>
-    <w:p>
-      <w:pPr>
-        <w:pStyle w:val="ListParagraph"/>
-        <w:ind w:left="1080"/>
-      </w:pPr>
-    </w:p>
-    <w:p>
-      <w:pPr>
-        <w:pStyle w:val="ListParagraph"/>
-        <w:numPr>
-          <w:ilvl w:val="0"/>
-          <w:numId w:val="2"/>
-        </w:numPr>
-        <w:rPr>
-          <w:rFonts w:ascii="Arial" w:hAnsi="Arial" w:cs="Arial"/>
-        </w:rPr>
-      </w:pPr>
-      <w:r>
-        <w:rPr>
-          <w:rFonts w:ascii="Arial" w:hAnsi="Arial" w:cs="Arial"/>
-        </w:rPr>
-        <w:t>Azure service bus</w:t>
-      </w:r>
-    </w:p>
-    <w:p>
-      <w:pPr>
-        <w:pStyle w:val="ListParagraph"/>
-        <w:ind w:left="1080"/>
-        <w:rPr>
-          <w:rFonts w:ascii="Arial" w:hAnsi="Arial" w:cs="Arial"/>
-        </w:rPr>
-      </w:pPr>
-    </w:p>
-    <w:p>
-      <w:pPr>
-        <w:pStyle w:val="ListParagraph"/>
-        <w:ind w:left="1080"/>
-        <w:rPr>
-          <w:rFonts w:ascii="Arial" w:hAnsi="Arial" w:cs="Arial"/>
-          <w:lang w:val="en-US"/>
-        </w:rPr>
-      </w:pPr>
-      <w:r>
-        <w:rPr>
-          <w:rFonts w:ascii="Arial" w:hAnsi="Arial" w:cs="Arial"/>
-          <w:b/>
-          <w:bCs/>
+        <w:t>The main benefit for customers is instant responsiveness. They receive immediate confirmation when they place an order and see updated stock levels because the system processes data the moment it arrives (Microsoft Docs, 2024a). Event Hubs also ensures smooth performance during periods of high traffic, allowing the app to remain stable and responsive even when many users are active at once (Azure Architecture Center, 2024). Businesses can use the live event data to anticipate customer needs, personalize recommendations, and identify issues early. This makes the app feel quicker, smarter, and more attentive to each customer’s actions (Microsoft Docs, 2024b).</w:t>
+      </w:r>
+    </w:p>
+    <w:p>
+      <w:pPr>
+        <w:rPr>
+          <w:rFonts w:ascii="Arial" w:hAnsi="Arial" w:cs="Arial"/>
+          <w:sz w:val="24"/>
+          <w:szCs w:val="24"/>
+          <w:lang w:val="en-US"/>
+        </w:rPr>
+      </w:pPr>
+    </w:p>
+    <w:p>
+      <w:pPr>
+        <w:rPr>
+          <w:rFonts w:ascii="Arial" w:hAnsi="Arial" w:cs="Arial"/>
+          <w:sz w:val="24"/>
+          <w:szCs w:val="24"/>
+          <w:lang w:val="en-US"/>
+        </w:rPr>
+      </w:pPr>
+      <w:r>
+        <w:rPr>
+          <w:rFonts w:ascii="Arial" w:hAnsi="Arial" w:cs="Arial"/>
+          <w:sz w:val="24"/>
+          <w:szCs w:val="24"/>
+          <w:lang w:val="en-US"/>
+        </w:rPr>
+        <w:t>2. Azure Service Bus</w:t>
+      </w:r>
+    </w:p>
+    <w:p>
+      <w:pPr>
+        <w:rPr>
+          <w:rFonts w:ascii="Arial" w:hAnsi="Arial" w:cs="Arial"/>
+          <w:sz w:val="24"/>
+          <w:szCs w:val="24"/>
+          <w:lang w:val="en-US"/>
+        </w:rPr>
+      </w:pPr>
+      <w:r>
+        <w:rPr>
+          <w:rFonts w:ascii="Arial" w:hAnsi="Arial" w:cs="Arial"/>
+          <w:b/>
+          <w:bCs/>
+          <w:sz w:val="24"/>
+          <w:szCs w:val="24"/>
           <w:lang w:val="en-US"/>
         </w:rPr>
         <w:t>Description:</w:t>
@@ -933,81 +1223,82 @@
       <w:r>
         <w:rPr>
           <w:rFonts w:ascii="Arial" w:hAnsi="Arial" w:cs="Arial"/>
+          <w:sz w:val="24"/>
+          <w:szCs w:val="24"/>
           <w:lang w:val="en-US"/>
         </w:rPr>
         <w:br/>
-        <w:t>Azure Service Bus is a message-brokering service that allows different parts of an application to communicate reliably, even if they run at different times or on separate systems. It ensures that messages are delivered in order, only once, and without being lost—making it ideal for handling business-critical operations such as order processing or inventory updates.</w:t>
-      </w:r>
-    </w:p>
-    <w:p>
-      <w:pPr>
-        <w:pStyle w:val="ListParagraph"/>
-        <w:ind w:left="1080"/>
-        <w:rPr>
-          <w:rFonts w:ascii="Arial" w:hAnsi="Arial" w:cs="Arial"/>
-          <w:lang w:val="en-US"/>
-        </w:rPr>
-      </w:pPr>
-    </w:p>
-    <w:p>
-      <w:pPr>
-        <w:pStyle w:val="ListParagraph"/>
-        <w:ind w:left="1080"/>
-        <w:rPr>
-          <w:rFonts w:ascii="Arial" w:hAnsi="Arial" w:cs="Arial"/>
-          <w:lang w:val="en-US"/>
-        </w:rPr>
-      </w:pPr>
-      <w:r>
-        <w:rPr>
-          <w:rFonts w:ascii="Arial" w:hAnsi="Arial" w:cs="Arial"/>
-          <w:b/>
-          <w:bCs/>
-          <w:lang w:val="en-US"/>
-        </w:rPr>
+        <w:t>Azure Service Bus is a messaging system that allows different parts of an application to communicate reliably, even when they run at different times or on separate systems (Microsoft Docs, 2024c). It ensures that messages are delivered only once, in the correct order, and without being lost. This makes it especially useful for handling important processes such as order management and inventory updates (Microsoft Docs, 2024d).</w:t>
+      </w:r>
+    </w:p>
+    <w:p>
+      <w:pPr>
+        <w:rPr>
+          <w:rFonts w:ascii="Arial" w:hAnsi="Arial" w:cs="Arial"/>
+          <w:sz w:val="24"/>
+          <w:szCs w:val="24"/>
+          <w:lang w:val="en-US"/>
+        </w:rPr>
+      </w:pPr>
+      <w:r>
+        <w:rPr>
+          <w:rFonts w:ascii="Arial" w:hAnsi="Arial" w:cs="Arial"/>
+          <w:b/>
+          <w:bCs/>
+          <w:sz w:val="24"/>
+          <w:szCs w:val="24"/>
+          <w:lang w:val="en-US"/>
+        </w:rPr>
+        <w:lastRenderedPageBreak/>
         <w:t>Mechanism:</w:t>
       </w:r>
       <w:r>
         <w:rPr>
           <w:rFonts w:ascii="Arial" w:hAnsi="Arial" w:cs="Arial"/>
+          <w:sz w:val="24"/>
+          <w:szCs w:val="24"/>
           <w:lang w:val="en-US"/>
         </w:rPr>
         <w:br/>
-        <w:t xml:space="preserve">In the ABC Retail app, when a user submits an order, the system doesn’t process it immediately within the same request. Instead, it sends a message to a Service Bus queue. This message contains the details of the order—such as the product, </w:t>
-      </w:r>
-      <w:r>
-        <w:rPr>
-          <w:rFonts w:ascii="Arial" w:hAnsi="Arial" w:cs="Arial"/>
-          <w:lang w:val="en-US"/>
-        </w:rPr>
-        <w:lastRenderedPageBreak/>
-        <w:t>quantity, and customer ID—and waits in the queue until a background service or Azure Function retrieves it. That function then processes the order: updating the database, adjusting inventory, or sending a confirmation email. This asynchronous model means the user doesn’t have to wait for all these steps to complete before seeing a response.</w:t>
-      </w:r>
-    </w:p>
-    <w:p>
-      <w:pPr>
-        <w:pStyle w:val="ListParagraph"/>
-        <w:ind w:left="1080"/>
-        <w:rPr>
-          <w:rFonts w:ascii="Arial" w:hAnsi="Arial" w:cs="Arial"/>
-          <w:lang w:val="en-US"/>
-        </w:rPr>
-      </w:pPr>
-    </w:p>
-    <w:p>
-      <w:pPr>
-        <w:pStyle w:val="ListParagraph"/>
-        <w:ind w:left="1080"/>
-        <w:rPr>
-          <w:rFonts w:ascii="Arial" w:hAnsi="Arial" w:cs="Arial"/>
-          <w:lang w:val="en-US"/>
-        </w:rPr>
-      </w:pPr>
-      <w:r>
-        <w:rPr>
-          <w:rFonts w:ascii="Arial" w:hAnsi="Arial" w:cs="Arial"/>
-          <w:b/>
-          <w:bCs/>
+        <w:t xml:space="preserve">In the ABC Retail app, when a user submits an order, the system does not process all tasks within the same request. Instead, it sends a message with the order details, such as the product, quantity, and customer ID, to a Service Bus queue (Microsoft Docs, 2024c). The message waits in the queue until a background service or Azure Function retrieves it. That service then processes the order by updating the database, adjusting stock levels, and sending a confirmation email (Microsoft Docs, 2024d). Because this happens in the background, the user sees a response immediately and does not have to wait for all steps to </w:t>
+      </w:r>
+      <w:proofErr w:type="gramStart"/>
+      <w:r>
+        <w:rPr>
+          <w:rFonts w:ascii="Arial" w:hAnsi="Arial" w:cs="Arial"/>
+          <w:sz w:val="24"/>
+          <w:szCs w:val="24"/>
+          <w:lang w:val="en-US"/>
+        </w:rPr>
+        <w:t>complete</w:t>
+      </w:r>
+      <w:proofErr w:type="gramEnd"/>
+      <w:r>
+        <w:rPr>
+          <w:rFonts w:ascii="Arial" w:hAnsi="Arial" w:cs="Arial"/>
+          <w:sz w:val="24"/>
+          <w:szCs w:val="24"/>
+          <w:lang w:val="en-US"/>
+        </w:rPr>
+        <w:t>.</w:t>
+      </w:r>
+    </w:p>
+    <w:p>
+      <w:pPr>
+        <w:rPr>
+          <w:rFonts w:ascii="Arial" w:hAnsi="Arial" w:cs="Arial"/>
+          <w:sz w:val="24"/>
+          <w:szCs w:val="24"/>
+          <w:lang w:val="en-US"/>
+        </w:rPr>
+      </w:pPr>
+      <w:r>
+        <w:rPr>
+          <w:rFonts w:ascii="Arial" w:hAnsi="Arial" w:cs="Arial"/>
+          <w:b/>
+          <w:bCs/>
+          <w:sz w:val="24"/>
+          <w:szCs w:val="24"/>
           <w:lang w:val="en-US"/>
         </w:rPr>
         <w:t>How it adds value to users:</w:t>
@@ -1015,101 +1306,150 @@
       <w:r>
         <w:rPr>
           <w:rFonts w:ascii="Arial" w:hAnsi="Arial" w:cs="Arial"/>
+          <w:sz w:val="24"/>
+          <w:szCs w:val="24"/>
           <w:lang w:val="en-US"/>
         </w:rPr>
         <w:br/>
-        <w:t xml:space="preserve">For the end user, this approach translates into a </w:t>
-      </w:r>
-      <w:r>
-        <w:rPr>
-          <w:rFonts w:ascii="Arial" w:hAnsi="Arial" w:cs="Arial"/>
-          <w:b/>
-          <w:bCs/>
-          <w:lang w:val="en-US"/>
-        </w:rPr>
-        <w:t>smoother and faster experience</w:t>
-      </w:r>
-      <w:r>
-        <w:rPr>
-          <w:rFonts w:ascii="Arial" w:hAnsi="Arial" w:cs="Arial"/>
-          <w:lang w:val="en-US"/>
-        </w:rPr>
-        <w:t>. The app responds immediately, even while complex operations continue in the background. Because Service Bus guarantees message delivery, users can trust that their orders are never lost, duplicated, or delayed by system errors. It also allows the application to scale effortlessly—if many users submit orders at once, messages are safely queued and processed one by one without overloading the system. Overall, Service Bus enhances both the reliability and efficiency of the app, which in turn builds user confidence and satisfaction.</w:t>
-      </w:r>
-    </w:p>
-    <w:p>
-      <w:pPr>
-        <w:pStyle w:val="ListParagraph"/>
-        <w:ind w:left="1080"/>
-        <w:rPr>
-          <w:rFonts w:ascii="Arial" w:hAnsi="Arial" w:cs="Arial"/>
-        </w:rPr>
-      </w:pPr>
-    </w:p>
-    <w:p>
-      <w:pPr>
-        <w:pStyle w:val="ListParagraph"/>
-        <w:ind w:left="1080"/>
-        <w:rPr>
-          <w:rFonts w:ascii="Arial" w:hAnsi="Arial" w:cs="Arial"/>
-          <w:lang w:val="en-US"/>
-        </w:rPr>
-      </w:pPr>
-      <w:r>
-        <w:rPr>
-          <w:rFonts w:ascii="Arial" w:hAnsi="Arial" w:cs="Arial"/>
-          <w:lang w:val="en-US"/>
-        </w:rPr>
-        <w:t>Together, Azure Event Hubs and Service Bus bring intelligence and resilience to the ABC Retail system. Event Hubs ensures that customer actions generate instant, real-time insights, while Service Bus guarantees that important transactions are processed reliably and efficiently behind the scenes. By combining real-time data streaming with dependable message delivery, the application can offer a more responsive, consistent, and trustworthy experience for customers</w:t>
-      </w:r>
-      <w:r>
-        <w:rPr>
-          <w:rFonts w:ascii="Arial" w:hAnsi="Arial" w:cs="Arial"/>
-          <w:lang w:val="en-US"/>
-        </w:rPr>
-        <w:t>. Q</w:t>
-      </w:r>
-      <w:r>
-        <w:rPr>
-          <w:rFonts w:ascii="Arial" w:hAnsi="Arial" w:cs="Arial"/>
-          <w:lang w:val="en-US"/>
-        </w:rPr>
-        <w:t>ualities that define a modern, cloud-based retail platform.</w:t>
-      </w:r>
-    </w:p>
-    <w:p>
-      <w:pPr>
-        <w:rPr>
-          <w:rFonts w:ascii="Arial" w:hAnsi="Arial" w:cs="Arial"/>
-        </w:rPr>
-      </w:pPr>
-    </w:p>
-    <w:p>
-      <w:pPr>
-        <w:rPr>
-          <w:rFonts w:ascii="Arial" w:hAnsi="Arial" w:cs="Arial"/>
-        </w:rPr>
-      </w:pPr>
-    </w:p>
-    <w:p>
-      <w:pPr>
-        <w:rPr>
-          <w:rFonts w:ascii="Arial" w:hAnsi="Arial" w:cs="Arial"/>
-        </w:rPr>
-      </w:pPr>
-    </w:p>
-    <w:p>
-      <w:pPr>
-        <w:rPr>
-          <w:rFonts w:ascii="Arial" w:hAnsi="Arial" w:cs="Arial"/>
-        </w:rPr>
-      </w:pPr>
-      <w:r>
-        <w:rPr>
-          <w:rFonts w:ascii="Arial" w:hAnsi="Arial" w:cs="Arial"/>
-        </w:rPr>
-        <w:br w:type="page"/>
-      </w:r>
+        <w:t>For customers, this setup creates a smoother and faster experience. The app responds quickly while more complex operations continue in the background (Microsoft Docs, 2024c). Since Service Bus guarantees delivery, users can trust that their orders will never be lost, duplicated, or delayed (Microsoft Docs, 2024d). The system also scales easily, so when many users place orders at the same time, messages are safely queued and processed one by one. This approach increases reliability and efficiency, building user confidence and satisfaction.</w:t>
+      </w:r>
+    </w:p>
+    <w:p>
+      <w:pPr>
+        <w:rPr>
+          <w:rFonts w:ascii="Arial" w:hAnsi="Arial" w:cs="Arial"/>
+          <w:sz w:val="24"/>
+          <w:szCs w:val="24"/>
+          <w:lang w:val="en-US"/>
+        </w:rPr>
+      </w:pPr>
+    </w:p>
+    <w:p>
+      <w:pPr>
+        <w:rPr>
+          <w:rFonts w:ascii="Arial" w:hAnsi="Arial" w:cs="Arial"/>
+          <w:sz w:val="24"/>
+          <w:szCs w:val="24"/>
+          <w:lang w:val="en-US"/>
+        </w:rPr>
+      </w:pPr>
+      <w:r>
+        <w:rPr>
+          <w:rFonts w:ascii="Arial" w:hAnsi="Arial" w:cs="Arial"/>
+          <w:sz w:val="24"/>
+          <w:szCs w:val="24"/>
+          <w:lang w:val="en-US"/>
+        </w:rPr>
+        <w:t>Azure Event Hubs and Azure Service Bus work together to make the ABC Retail system more intelligent and resilient. Event Hubs provides real-time insights by capturing and streaming live data (Microsoft Docs, 2024a), while Service Bus ensures reliable and orderly processing of key transactions (Microsoft Docs, 2024c). Together, they enable a retail platform that feels responsive, consistent, and trustworthy, meeting the expectations of modern cloud-based applications (Azure Architecture Center, 2024).</w:t>
+      </w:r>
+    </w:p>
+    <w:p>
+      <w:pPr>
+        <w:rPr>
+          <w:rFonts w:ascii="Arial" w:hAnsi="Arial" w:cs="Arial"/>
+          <w:b/>
+          <w:bCs/>
+        </w:rPr>
+      </w:pPr>
+    </w:p>
+    <w:p>
+      <w:pPr>
+        <w:rPr>
+          <w:rFonts w:ascii="Arial" w:hAnsi="Arial" w:cs="Arial"/>
+          <w:b/>
+          <w:bCs/>
+        </w:rPr>
+      </w:pPr>
+    </w:p>
+    <w:p>
+      <w:pPr>
+        <w:rPr>
+          <w:rFonts w:ascii="Arial" w:hAnsi="Arial" w:cs="Arial"/>
+          <w:b/>
+          <w:bCs/>
+        </w:rPr>
+      </w:pPr>
+    </w:p>
+    <w:p>
+      <w:pPr>
+        <w:rPr>
+          <w:rFonts w:ascii="Arial" w:hAnsi="Arial" w:cs="Arial"/>
+          <w:b/>
+          <w:bCs/>
+        </w:rPr>
+      </w:pPr>
+    </w:p>
+    <w:p>
+      <w:pPr>
+        <w:rPr>
+          <w:rFonts w:ascii="Arial" w:hAnsi="Arial" w:cs="Arial"/>
+          <w:b/>
+          <w:bCs/>
+        </w:rPr>
+      </w:pPr>
+    </w:p>
+    <w:p>
+      <w:pPr>
+        <w:rPr>
+          <w:rFonts w:ascii="Arial" w:hAnsi="Arial" w:cs="Arial"/>
+          <w:b/>
+          <w:bCs/>
+        </w:rPr>
+      </w:pPr>
+    </w:p>
+    <w:p>
+      <w:pPr>
+        <w:rPr>
+          <w:rFonts w:ascii="Arial" w:hAnsi="Arial" w:cs="Arial"/>
+          <w:b/>
+          <w:bCs/>
+        </w:rPr>
+      </w:pPr>
+    </w:p>
+    <w:p>
+      <w:pPr>
+        <w:rPr>
+          <w:rFonts w:ascii="Arial" w:hAnsi="Arial" w:cs="Arial"/>
+          <w:b/>
+          <w:bCs/>
+        </w:rPr>
+      </w:pPr>
+    </w:p>
+    <w:p>
+      <w:pPr>
+        <w:rPr>
+          <w:rFonts w:ascii="Arial" w:hAnsi="Arial" w:cs="Arial"/>
+          <w:b/>
+          <w:bCs/>
+        </w:rPr>
+      </w:pPr>
+    </w:p>
+    <w:p>
+      <w:pPr>
+        <w:rPr>
+          <w:rFonts w:ascii="Arial" w:hAnsi="Arial" w:cs="Arial"/>
+          <w:b/>
+          <w:bCs/>
+        </w:rPr>
+      </w:pPr>
+    </w:p>
+    <w:p>
+      <w:pPr>
+        <w:rPr>
+          <w:rFonts w:ascii="Arial" w:hAnsi="Arial" w:cs="Arial"/>
+          <w:b/>
+          <w:bCs/>
+        </w:rPr>
+      </w:pPr>
+    </w:p>
+    <w:p>
+      <w:pPr>
+        <w:rPr>
+          <w:rFonts w:ascii="Arial" w:hAnsi="Arial" w:cs="Arial"/>
+          <w:b/>
+          <w:bCs/>
+        </w:rPr>
+      </w:pPr>
     </w:p>
     <w:p>
       <w:pPr>

</xml_diff>